<commit_message>
Almost finished front-end work
</commit_message>
<xml_diff>
--- a/docs/开发日志.docx
+++ b/docs/开发日志.docx
@@ -5,6 +5,9 @@
     <w:p>
       <w:pPr>
         <w:pStyle w:val="2"/>
+        <w:rPr>
+          <w:rFonts w:hint="eastAsia"/>
+        </w:rPr>
       </w:pPr>
       <w:r>
         <w:rPr>
@@ -17,52 +20,122 @@
       </w:r>
     </w:p>
     <w:p>
-      <w:r>
-        <w:rPr>
-          <w:noProof/>
-        </w:rPr>
-        <w:drawing>
-          <wp:inline distT="0" distB="0" distL="0" distR="0" wp14:anchorId="6A447310" wp14:editId="5EFF16D6">
-            <wp:extent cx="2032000" cy="2099734"/>
-            <wp:effectExtent l="0" t="0" r="6350" b="0"/>
-            <wp:docPr id="1" name="图片 1"/>
-            <wp:cNvGraphicFramePr>
-              <a:graphicFrameLocks xmlns:a="http://schemas.openxmlformats.org/drawingml/2006/main" noChangeAspect="1"/>
-            </wp:cNvGraphicFramePr>
-            <a:graphic xmlns:a="http://schemas.openxmlformats.org/drawingml/2006/main">
-              <a:graphicData uri="http://schemas.openxmlformats.org/drawingml/2006/picture">
-                <pic:pic xmlns:pic="http://schemas.openxmlformats.org/drawingml/2006/picture">
-                  <pic:nvPicPr>
-                    <pic:cNvPr id="1" name=""/>
-                    <pic:cNvPicPr/>
-                  </pic:nvPicPr>
-                  <pic:blipFill rotWithShape="1">
-                    <a:blip r:embed="rId4"/>
-                    <a:srcRect l="27771" t="12557" r="33700" b="16661"/>
-                    <a:stretch/>
-                  </pic:blipFill>
-                  <pic:spPr bwMode="auto">
-                    <a:xfrm>
-                      <a:off x="0" y="0"/>
-                      <a:ext cx="2032166" cy="2099906"/>
-                    </a:xfrm>
-                    <a:prstGeom prst="rect">
-                      <a:avLst/>
-                    </a:prstGeom>
-                    <a:ln>
-                      <a:noFill/>
-                    </a:ln>
-                    <a:extLst>
-                      <a:ext uri="{53640926-AAD7-44D8-BBD7-CCE9431645EC}">
-                        <a14:shadowObscured xmlns:a14="http://schemas.microsoft.com/office/drawing/2010/main"/>
-                      </a:ext>
-                    </a:extLst>
-                  </pic:spPr>
-                </pic:pic>
-              </a:graphicData>
-            </a:graphic>
-          </wp:inline>
-        </w:drawing>
+      <w:pPr>
+        <w:rPr>
+          <w:sz w:val="22"/>
+        </w:rPr>
+      </w:pPr>
+      <w:r>
+        <w:rPr>
+          <w:sz w:val="22"/>
+        </w:rPr>
+        <w:t>1.</w:t>
+      </w:r>
+      <w:r>
+        <w:rPr>
+          <w:sz w:val="22"/>
+        </w:rPr>
+        <w:tab/>
+      </w:r>
+      <w:r>
+        <w:rPr>
+          <w:rFonts w:hint="eastAsia"/>
+          <w:sz w:val="22"/>
+        </w:rPr>
+        <w:t>更改</w:t>
+      </w:r>
+      <w:proofErr w:type="spellStart"/>
+      <w:r>
+        <w:rPr>
+          <w:rFonts w:hint="eastAsia"/>
+          <w:sz w:val="22"/>
+        </w:rPr>
+        <w:t>CameraController</w:t>
+      </w:r>
+      <w:proofErr w:type="spellEnd"/>
+      <w:r>
+        <w:rPr>
+          <w:rFonts w:hint="eastAsia"/>
+          <w:sz w:val="22"/>
+        </w:rPr>
+        <w:t>脚本，使用直接更改</w:t>
+      </w:r>
+      <w:proofErr w:type="spellStart"/>
+      <w:r>
+        <w:rPr>
+          <w:rFonts w:hint="eastAsia"/>
+          <w:sz w:val="22"/>
+        </w:rPr>
+        <w:t>localAngle</w:t>
+      </w:r>
+      <w:proofErr w:type="spellEnd"/>
+      <w:r>
+        <w:rPr>
+          <w:rFonts w:hint="eastAsia"/>
+          <w:sz w:val="22"/>
+        </w:rPr>
+        <w:t>的方法控制</w:t>
+      </w:r>
+      <w:proofErr w:type="spellStart"/>
+      <w:r>
+        <w:rPr>
+          <w:rFonts w:hint="eastAsia"/>
+          <w:sz w:val="22"/>
+        </w:rPr>
+        <w:t>CameraPos</w:t>
+      </w:r>
+      <w:proofErr w:type="spellEnd"/>
+      <w:r>
+        <w:rPr>
+          <w:rFonts w:hint="eastAsia"/>
+          <w:sz w:val="22"/>
+        </w:rPr>
+        <w:t>的转动，因为如果用Rotate会产生Bug</w:t>
+      </w:r>
+      <w:r>
+        <w:rPr>
+          <w:sz w:val="22"/>
+        </w:rPr>
+        <w:t>(</w:t>
+      </w:r>
+      <w:r>
+        <w:rPr>
+          <w:rFonts w:hint="eastAsia"/>
+          <w:sz w:val="22"/>
+        </w:rPr>
+        <w:t>不确定为什么，但是会使得</w:t>
+      </w:r>
+      <w:proofErr w:type="spellStart"/>
+      <w:r>
+        <w:rPr>
+          <w:rFonts w:hint="eastAsia"/>
+          <w:sz w:val="22"/>
+        </w:rPr>
+        <w:t>CameraPos</w:t>
+      </w:r>
+      <w:proofErr w:type="spellEnd"/>
+      <w:r>
+        <w:rPr>
+          <w:rFonts w:hint="eastAsia"/>
+          <w:sz w:val="22"/>
+        </w:rPr>
+        <w:t>的y</w:t>
+      </w:r>
+      <w:proofErr w:type="gramStart"/>
+      <w:r>
+        <w:rPr>
+          <w:rFonts w:hint="eastAsia"/>
+          <w:sz w:val="22"/>
+        </w:rPr>
+        <w:t>轴逐渐</w:t>
+      </w:r>
+      <w:proofErr w:type="gramEnd"/>
+      <w:r>
+        <w:rPr>
+          <w:rFonts w:hint="eastAsia"/>
+          <w:sz w:val="22"/>
+        </w:rPr>
+        <w:t>偏移，可能是Rotate函数执行时屏蔽了其他物理过程。</w:t>
       </w:r>
     </w:p>
     <w:p>
@@ -75,7 +148,7 @@
         <w:rPr>
           <w:sz w:val="22"/>
         </w:rPr>
-        <w:t>1.</w:t>
+        <w:t>2.</w:t>
       </w:r>
       <w:r>
         <w:rPr>
@@ -88,84 +161,7 @@
           <w:rFonts w:hint="eastAsia"/>
           <w:sz w:val="22"/>
         </w:rPr>
-        <w:t>更改</w:t>
-      </w:r>
-      <w:proofErr w:type="spellStart"/>
-      <w:r>
-        <w:rPr>
-          <w:rFonts w:hint="eastAsia"/>
-          <w:sz w:val="22"/>
-        </w:rPr>
-        <w:t>CameraController</w:t>
-      </w:r>
-      <w:proofErr w:type="spellEnd"/>
-      <w:r>
-        <w:rPr>
-          <w:rFonts w:hint="eastAsia"/>
-          <w:sz w:val="22"/>
-        </w:rPr>
-        <w:t>脚本，使用直接更改</w:t>
-      </w:r>
-      <w:proofErr w:type="spellStart"/>
-      <w:r>
-        <w:rPr>
-          <w:rFonts w:hint="eastAsia"/>
-          <w:sz w:val="22"/>
-        </w:rPr>
-        <w:t>localAngle</w:t>
-      </w:r>
-      <w:proofErr w:type="spellEnd"/>
-      <w:r>
-        <w:rPr>
-          <w:rFonts w:hint="eastAsia"/>
-          <w:sz w:val="22"/>
-        </w:rPr>
-        <w:t>的方法控制</w:t>
-      </w:r>
-      <w:proofErr w:type="spellStart"/>
-      <w:r>
-        <w:rPr>
-          <w:rFonts w:hint="eastAsia"/>
-          <w:sz w:val="22"/>
-        </w:rPr>
-        <w:t>CameraPos</w:t>
-      </w:r>
-      <w:proofErr w:type="spellEnd"/>
-      <w:r>
-        <w:rPr>
-          <w:rFonts w:hint="eastAsia"/>
-          <w:sz w:val="22"/>
-        </w:rPr>
-        <w:t>的转动，因为如果用Rotate会产生Bug</w:t>
-      </w:r>
-      <w:r>
-        <w:rPr>
-          <w:sz w:val="22"/>
-        </w:rPr>
-        <w:t>(</w:t>
-      </w:r>
-      <w:r>
-        <w:rPr>
-          <w:rFonts w:hint="eastAsia"/>
-          <w:sz w:val="22"/>
-        </w:rPr>
-        <w:t>不确定为什么，但是会使得</w:t>
-      </w:r>
-      <w:proofErr w:type="spellStart"/>
-      <w:r>
-        <w:rPr>
-          <w:rFonts w:hint="eastAsia"/>
-          <w:sz w:val="22"/>
-        </w:rPr>
-        <w:t>CameraPos</w:t>
-      </w:r>
-      <w:proofErr w:type="spellEnd"/>
-      <w:r>
-        <w:rPr>
-          <w:rFonts w:hint="eastAsia"/>
-          <w:sz w:val="22"/>
-        </w:rPr>
-        <w:t>的y</w:t>
+        <w:t>在大厅里小卡片显示房间信息，我希望对每一个小卡片的按钮动态加载一个加入房间的事件，但是发现这样需要一个参数传递</w:t>
       </w:r>
       <w:proofErr w:type="gramStart"/>
       <w:r>
@@ -173,7 +169,7 @@
           <w:rFonts w:hint="eastAsia"/>
           <w:sz w:val="22"/>
         </w:rPr>
-        <w:t>轴逐渐</w:t>
+        <w:t>进事件</w:t>
       </w:r>
       <w:proofErr w:type="gramEnd"/>
       <w:r>
@@ -181,7 +177,39 @@
           <w:rFonts w:hint="eastAsia"/>
           <w:sz w:val="22"/>
         </w:rPr>
-        <w:t>偏移，可能是Rotate函数执行时屏蔽了其他物理过程。</w:t>
+        <w:t>委托表示当前处于哪一个小卡片，然而如果直接用局部变量比如循环变量赋值给委托的参数，则执行委托时依然将其</w:t>
+      </w:r>
+      <w:proofErr w:type="gramStart"/>
+      <w:r>
+        <w:rPr>
+          <w:rFonts w:hint="eastAsia"/>
+          <w:sz w:val="22"/>
+        </w:rPr>
+        <w:t>当</w:t>
+      </w:r>
+      <w:proofErr w:type="gramEnd"/>
+      <w:r>
+        <w:rPr>
+          <w:rFonts w:hint="eastAsia"/>
+          <w:sz w:val="22"/>
+        </w:rPr>
+        <w:t>做变量（比如循环结束后</w:t>
+      </w:r>
+      <w:proofErr w:type="spellStart"/>
+      <w:r>
+        <w:rPr>
+          <w:rFonts w:hint="eastAsia"/>
+          <w:sz w:val="22"/>
+        </w:rPr>
+        <w:t>i</w:t>
+      </w:r>
+      <w:proofErr w:type="spellEnd"/>
+      <w:r>
+        <w:rPr>
+          <w:rFonts w:hint="eastAsia"/>
+          <w:sz w:val="22"/>
+        </w:rPr>
+        <w:t>的值为5，则执行委托时还是按照5去执行），所以最后还是直接在Unity窗口里面改。</w:t>
       </w:r>
     </w:p>
     <w:p>
@@ -192,9 +220,16 @@
       </w:pPr>
       <w:r>
         <w:rPr>
-          <w:sz w:val="22"/>
-        </w:rPr>
-        <w:t>2.</w:t>
+          <w:rFonts w:hint="eastAsia"/>
+          <w:sz w:val="22"/>
+        </w:rPr>
+        <w:t>3</w:t>
+      </w:r>
+      <w:r>
+        <w:rPr>
+          <w:sz w:val="22"/>
+        </w:rPr>
+        <w:t>.</w:t>
       </w:r>
       <w:r>
         <w:rPr>
@@ -207,55 +242,67 @@
           <w:rFonts w:hint="eastAsia"/>
           <w:sz w:val="22"/>
         </w:rPr>
-        <w:t>在大厅里小卡片显示房间信息，我希望对每一个小卡片的按钮动态加载一个加入房间的事件，但是发现这样需要一个参数传递</w:t>
-      </w:r>
-      <w:proofErr w:type="gramStart"/>
-      <w:r>
-        <w:rPr>
-          <w:rFonts w:hint="eastAsia"/>
-          <w:sz w:val="22"/>
-        </w:rPr>
-        <w:t>进事件</w:t>
-      </w:r>
-      <w:proofErr w:type="gramEnd"/>
-      <w:r>
-        <w:rPr>
-          <w:rFonts w:hint="eastAsia"/>
-          <w:sz w:val="22"/>
-        </w:rPr>
-        <w:t>委托表示当前处于哪一个小卡片，然而如果直接用局部变量比如循环变量赋值给委托的参数，则执行委托时依然将其</w:t>
-      </w:r>
-      <w:proofErr w:type="gramStart"/>
-      <w:r>
-        <w:rPr>
-          <w:rFonts w:hint="eastAsia"/>
-          <w:sz w:val="22"/>
-        </w:rPr>
-        <w:t>当做</w:t>
-      </w:r>
-      <w:proofErr w:type="gramEnd"/>
-      <w:r>
-        <w:rPr>
-          <w:rFonts w:hint="eastAsia"/>
-          <w:sz w:val="22"/>
-        </w:rPr>
-        <w:t>变量（比如循环结束后</w:t>
-      </w:r>
-      <w:proofErr w:type="spellStart"/>
-      <w:r>
-        <w:rPr>
-          <w:rFonts w:hint="eastAsia"/>
-          <w:sz w:val="22"/>
-        </w:rPr>
-        <w:t>i</w:t>
-      </w:r>
-      <w:proofErr w:type="spellEnd"/>
-      <w:r>
-        <w:rPr>
-          <w:rFonts w:hint="eastAsia"/>
-          <w:sz w:val="22"/>
-        </w:rPr>
-        <w:t>的值为5，则执行委托时还是按照5去执行），所以最后还是直接在Unity窗口里面改。</w:t>
+        <w:t>一开始就把</w:t>
+      </w:r>
+      <w:proofErr w:type="spellStart"/>
+      <w:r>
+        <w:rPr>
+          <w:rFonts w:hint="eastAsia"/>
+          <w:sz w:val="22"/>
+        </w:rPr>
+        <w:t>RoomManager</w:t>
+      </w:r>
+      <w:proofErr w:type="spellEnd"/>
+      <w:r>
+        <w:rPr>
+          <w:rFonts w:hint="eastAsia"/>
+          <w:sz w:val="22"/>
+        </w:rPr>
+        <w:t>脚本附在</w:t>
+      </w:r>
+      <w:proofErr w:type="spellStart"/>
+      <w:r>
+        <w:rPr>
+          <w:rFonts w:hint="eastAsia"/>
+          <w:sz w:val="22"/>
+        </w:rPr>
+        <w:t>Panel_</w:t>
+      </w:r>
+      <w:r>
+        <w:rPr>
+          <w:sz w:val="22"/>
+        </w:rPr>
+        <w:t>Right</w:t>
+      </w:r>
+      <w:proofErr w:type="spellEnd"/>
+      <w:r>
+        <w:rPr>
+          <w:rFonts w:hint="eastAsia"/>
+          <w:sz w:val="22"/>
+        </w:rPr>
+        <w:t>上，但是一开始</w:t>
+      </w:r>
+      <w:proofErr w:type="spellStart"/>
+      <w:r>
+        <w:rPr>
+          <w:rFonts w:hint="eastAsia"/>
+          <w:sz w:val="22"/>
+        </w:rPr>
+        <w:t>Panel</w:t>
+      </w:r>
+      <w:r>
+        <w:rPr>
+          <w:sz w:val="22"/>
+        </w:rPr>
+        <w:t>_Right</w:t>
+      </w:r>
+      <w:proofErr w:type="spellEnd"/>
+      <w:r>
+        <w:rPr>
+          <w:rFonts w:hint="eastAsia"/>
+          <w:sz w:val="22"/>
+        </w:rPr>
+        <w:t>是隐藏的。</w:t>
       </w:r>
     </w:p>
     <w:p>
@@ -264,12 +311,140 @@
           <w:noProof/>
         </w:rPr>
       </w:pPr>
-      <w:r>
-        <w:rPr>
-          <w:rFonts w:hint="eastAsia"/>
-          <w:sz w:val="22"/>
-        </w:rPr>
-        <w:t>3</w:t>
+    </w:p>
+    <w:p>
+      <w:pPr>
+        <w:pStyle w:val="2"/>
+        <w:rPr>
+          <w:rFonts w:hint="eastAsia"/>
+          <w:noProof/>
+        </w:rPr>
+      </w:pPr>
+      <w:r>
+        <w:rPr>
+          <w:rFonts w:hint="eastAsia"/>
+          <w:noProof/>
+        </w:rPr>
+        <w:t>2</w:t>
+      </w:r>
+      <w:r>
+        <w:rPr>
+          <w:noProof/>
+        </w:rPr>
+        <w:t>018.1.20</w:t>
+      </w:r>
+    </w:p>
+    <w:p>
+      <w:pPr>
+        <w:rPr>
+          <w:sz w:val="22"/>
+        </w:rPr>
+      </w:pPr>
+      <w:r>
+        <w:rPr>
+          <w:sz w:val="22"/>
+        </w:rPr>
+        <w:t>1.</w:t>
+      </w:r>
+      <w:r>
+        <w:rPr>
+          <w:sz w:val="22"/>
+        </w:rPr>
+        <w:tab/>
+      </w:r>
+      <w:r>
+        <w:rPr>
+          <w:rFonts w:hint="eastAsia"/>
+          <w:sz w:val="22"/>
+        </w:rPr>
+        <w:t>发现</w:t>
+      </w:r>
+      <w:r>
+        <w:rPr>
+          <w:rFonts w:hint="eastAsia"/>
+          <w:sz w:val="22"/>
+        </w:rPr>
+        <w:t>Layout里面的元素一旦</w:t>
+      </w:r>
+      <w:proofErr w:type="spellStart"/>
+      <w:r>
+        <w:rPr>
+          <w:rFonts w:hint="eastAsia"/>
+          <w:sz w:val="22"/>
+        </w:rPr>
+        <w:t>SetActive</w:t>
+      </w:r>
+      <w:proofErr w:type="spellEnd"/>
+      <w:r>
+        <w:rPr>
+          <w:sz w:val="22"/>
+        </w:rPr>
+        <w:t>(false)</w:t>
+      </w:r>
+      <w:r>
+        <w:rPr>
+          <w:rFonts w:hint="eastAsia"/>
+          <w:sz w:val="22"/>
+        </w:rPr>
+        <w:t>之后再</w:t>
+      </w:r>
+      <w:proofErr w:type="spellStart"/>
+      <w:r>
+        <w:rPr>
+          <w:rFonts w:hint="eastAsia"/>
+          <w:sz w:val="22"/>
+        </w:rPr>
+        <w:t>SetActive</w:t>
+      </w:r>
+      <w:proofErr w:type="spellEnd"/>
+      <w:r>
+        <w:rPr>
+          <w:sz w:val="22"/>
+        </w:rPr>
+        <w:t>(true)</w:t>
+      </w:r>
+      <w:r>
+        <w:rPr>
+          <w:rFonts w:hint="eastAsia"/>
+          <w:sz w:val="22"/>
+        </w:rPr>
+        <w:t>之后位就会混乱，发现原来如果要自动排列还需要增加</w:t>
+      </w:r>
+      <w:proofErr w:type="spellStart"/>
+      <w:r>
+        <w:rPr>
+          <w:rFonts w:hint="eastAsia"/>
+          <w:sz w:val="22"/>
+        </w:rPr>
+        <w:t>LayoutElement</w:t>
+      </w:r>
+      <w:proofErr w:type="spellEnd"/>
+      <w:r>
+        <w:rPr>
+          <w:sz w:val="22"/>
+        </w:rPr>
+        <w:t xml:space="preserve"> </w:t>
+      </w:r>
+      <w:r>
+        <w:rPr>
+          <w:rFonts w:hint="eastAsia"/>
+          <w:sz w:val="22"/>
+        </w:rPr>
+        <w:t>Component。</w:t>
+      </w:r>
+    </w:p>
+    <w:p>
+      <w:pPr>
+        <w:rPr>
+          <w:sz w:val="22"/>
+        </w:rPr>
+      </w:pPr>
+      <w:r>
+        <w:rPr>
+          <w:rFonts w:hint="eastAsia"/>
+          <w:sz w:val="22"/>
+        </w:rPr>
+        <w:t>2</w:t>
       </w:r>
       <w:r>
         <w:rPr>
@@ -282,17 +457,327 @@
           <w:sz w:val="22"/>
         </w:rPr>
         <w:tab/>
+      </w:r>
+      <w:proofErr w:type="spellStart"/>
+      <w:r>
+        <w:rPr>
+          <w:sz w:val="22"/>
+        </w:rPr>
+        <w:t>GetComponent</w:t>
+      </w:r>
+      <w:proofErr w:type="spellEnd"/>
+      <w:r>
+        <w:rPr>
+          <w:rFonts w:hint="eastAsia"/>
+          <w:sz w:val="22"/>
+        </w:rPr>
+        <w:t>函数可能带来潜在的性能损耗，所以在</w:t>
+      </w:r>
+      <w:proofErr w:type="spellStart"/>
+      <w:r>
+        <w:rPr>
+          <w:rFonts w:hint="eastAsia"/>
+          <w:sz w:val="22"/>
+        </w:rPr>
+        <w:t>Start</w:t>
+      </w:r>
+      <w:r>
+        <w:rPr>
+          <w:sz w:val="22"/>
+        </w:rPr>
+        <w:t>Scene</w:t>
+      </w:r>
+      <w:proofErr w:type="spellEnd"/>
+      <w:r>
+        <w:rPr>
+          <w:rFonts w:hint="eastAsia"/>
+          <w:sz w:val="22"/>
+        </w:rPr>
+        <w:t>的脚本里面，为了取得房间卡片以及Seat卡片的文本子物体，在Start函数里面用一个循环取出Text。</w:t>
+      </w:r>
+    </w:p>
+    <w:p>
+      <w:pPr>
+        <w:rPr>
+          <w:sz w:val="22"/>
+        </w:rPr>
+      </w:pPr>
+    </w:p>
+    <w:p>
+      <w:pPr>
+        <w:rPr>
+          <w:sz w:val="22"/>
+        </w:rPr>
+      </w:pPr>
+    </w:p>
+    <w:p>
+      <w:pPr>
+        <w:rPr>
+          <w:sz w:val="22"/>
+        </w:rPr>
+      </w:pPr>
+    </w:p>
+    <w:p>
+      <w:pPr>
+        <w:pStyle w:val="2"/>
+        <w:rPr>
+          <w:rFonts w:hint="eastAsia"/>
+        </w:rPr>
+      </w:pPr>
+      <w:r>
+        <w:rPr>
+          <w:rFonts w:hint="eastAsia"/>
+        </w:rPr>
+        <w:t>2</w:t>
+      </w:r>
+      <w:r>
+        <w:t>018.1.21</w:t>
       </w:r>
       <w:bookmarkStart w:id="0" w:name="_GoBack"/>
       <w:bookmarkEnd w:id="0"/>
     </w:p>
     <w:p>
       <w:pPr>
-        <w:rPr>
-          <w:rFonts w:hint="eastAsia"/>
-          <w:sz w:val="22"/>
-        </w:rPr>
-      </w:pPr>
+        <w:pStyle w:val="a5"/>
+        <w:numPr>
+          <w:ilvl w:val="0"/>
+          <w:numId w:val="1"/>
+        </w:numPr>
+        <w:ind w:firstLineChars="0"/>
+        <w:rPr>
+          <w:sz w:val="22"/>
+        </w:rPr>
+      </w:pPr>
+      <w:r>
+        <w:rPr>
+          <w:rFonts w:hint="eastAsia"/>
+          <w:sz w:val="22"/>
+        </w:rPr>
+        <w:t xml:space="preserve">发现如果在 </w:t>
+      </w:r>
+      <w:proofErr w:type="spellStart"/>
+      <w:r>
+        <w:rPr>
+          <w:rFonts w:hint="eastAsia"/>
+          <w:sz w:val="22"/>
+        </w:rPr>
+        <w:t>PhotonNetwork</w:t>
+      </w:r>
+      <w:r>
+        <w:rPr>
+          <w:sz w:val="22"/>
+        </w:rPr>
+        <w:t>.JoinRoom</w:t>
+      </w:r>
+      <w:proofErr w:type="spellEnd"/>
+      <w:r>
+        <w:rPr>
+          <w:rFonts w:hint="eastAsia"/>
+          <w:sz w:val="22"/>
+        </w:rPr>
+        <w:t>执行完后面加上RPC调用，RPC不能被执行</w:t>
+      </w:r>
+    </w:p>
+    <w:p>
+      <w:pPr>
+        <w:pStyle w:val="a5"/>
+        <w:ind w:left="360" w:firstLineChars="0" w:firstLine="0"/>
+        <w:rPr>
+          <w:sz w:val="22"/>
+        </w:rPr>
+      </w:pPr>
+      <w:r>
+        <w:rPr>
+          <w:rFonts w:hint="eastAsia"/>
+          <w:sz w:val="22"/>
+        </w:rPr>
+        <w:t>如 if</w:t>
+      </w:r>
+      <w:r>
+        <w:rPr>
+          <w:sz w:val="22"/>
+        </w:rPr>
+        <w:t>(</w:t>
+      </w:r>
+      <w:proofErr w:type="spellStart"/>
+      <w:r>
+        <w:rPr>
+          <w:sz w:val="22"/>
+        </w:rPr>
+        <w:t>PhotonNetwork.JoinRoom</w:t>
+      </w:r>
+      <w:proofErr w:type="spellEnd"/>
+      <w:r>
+        <w:rPr>
+          <w:sz w:val="22"/>
+        </w:rPr>
+        <w:t>(</w:t>
+      </w:r>
+      <w:proofErr w:type="spellStart"/>
+      <w:r>
+        <w:rPr>
+          <w:sz w:val="22"/>
+        </w:rPr>
+        <w:t>roomname</w:t>
+      </w:r>
+      <w:proofErr w:type="spellEnd"/>
+      <w:r>
+        <w:rPr>
+          <w:sz w:val="22"/>
+        </w:rPr>
+        <w:t>)</w:t>
+      </w:r>
+    </w:p>
+    <w:p>
+      <w:pPr>
+        <w:pStyle w:val="a5"/>
+        <w:ind w:left="360" w:firstLineChars="0" w:firstLine="0"/>
+        <w:rPr>
+          <w:sz w:val="22"/>
+        </w:rPr>
+      </w:pPr>
+      <w:r>
+        <w:rPr>
+          <w:sz w:val="22"/>
+        </w:rPr>
+        <w:tab/>
+      </w:r>
+      <w:r>
+        <w:rPr>
+          <w:sz w:val="22"/>
+        </w:rPr>
+        <w:tab/>
+        <w:t xml:space="preserve">  </w:t>
+      </w:r>
+      <w:proofErr w:type="spellStart"/>
+      <w:r>
+        <w:rPr>
+          <w:sz w:val="22"/>
+        </w:rPr>
+        <w:t>PhotonView.RPC</w:t>
+      </w:r>
+      <w:proofErr w:type="spellEnd"/>
+      <w:proofErr w:type="gramStart"/>
+      <w:r>
+        <w:rPr>
+          <w:sz w:val="22"/>
+        </w:rPr>
+        <w:t>(,,,</w:t>
+      </w:r>
+      <w:proofErr w:type="gramEnd"/>
+      <w:r>
+        <w:rPr>
+          <w:sz w:val="22"/>
+        </w:rPr>
+        <w:t>)</w:t>
+      </w:r>
+    </w:p>
+    <w:p>
+      <w:pPr>
+        <w:pStyle w:val="a5"/>
+        <w:ind w:left="360" w:firstLineChars="0" w:firstLine="0"/>
+        <w:rPr>
+          <w:sz w:val="22"/>
+        </w:rPr>
+      </w:pPr>
+      <w:r>
+        <w:rPr>
+          <w:rFonts w:hint="eastAsia"/>
+          <w:sz w:val="22"/>
+        </w:rPr>
+        <w:t>这样子RPC并不能准确执行，经过多次调试确定这是因为</w:t>
+      </w:r>
+      <w:proofErr w:type="spellStart"/>
+      <w:r>
+        <w:rPr>
+          <w:rFonts w:hint="eastAsia"/>
+          <w:sz w:val="22"/>
+        </w:rPr>
+        <w:t>JoinRoom</w:t>
+      </w:r>
+      <w:proofErr w:type="spellEnd"/>
+      <w:r>
+        <w:rPr>
+          <w:rFonts w:hint="eastAsia"/>
+          <w:sz w:val="22"/>
+        </w:rPr>
+        <w:t>实际上还没有完成就已经执行了接下来的RPC调用，</w:t>
+      </w:r>
+      <w:r>
+        <w:rPr>
+          <w:rFonts w:hint="eastAsia"/>
+          <w:sz w:val="22"/>
+        </w:rPr>
+        <w:t>所以应该在回</w:t>
+      </w:r>
+      <w:proofErr w:type="gramStart"/>
+      <w:r>
+        <w:rPr>
+          <w:rFonts w:hint="eastAsia"/>
+          <w:sz w:val="22"/>
+        </w:rPr>
+        <w:t>调函数</w:t>
+      </w:r>
+      <w:proofErr w:type="gramEnd"/>
+      <w:r>
+        <w:rPr>
+          <w:rFonts w:hint="eastAsia"/>
+          <w:sz w:val="22"/>
+        </w:rPr>
+        <w:t xml:space="preserve"> </w:t>
+      </w:r>
+      <w:proofErr w:type="spellStart"/>
+      <w:r>
+        <w:rPr>
+          <w:rFonts w:hint="eastAsia"/>
+          <w:sz w:val="22"/>
+        </w:rPr>
+        <w:t>OnLeftRoom</w:t>
+      </w:r>
+      <w:proofErr w:type="spellEnd"/>
+      <w:r>
+        <w:rPr>
+          <w:rFonts w:hint="eastAsia"/>
+          <w:sz w:val="22"/>
+        </w:rPr>
+        <w:t>里进行。</w:t>
+      </w:r>
+    </w:p>
+    <w:p>
+      <w:pPr>
+        <w:pStyle w:val="a5"/>
+        <w:numPr>
+          <w:ilvl w:val="0"/>
+          <w:numId w:val="1"/>
+        </w:numPr>
+        <w:ind w:firstLineChars="0"/>
+        <w:rPr>
+          <w:rFonts w:hint="eastAsia"/>
+          <w:sz w:val="22"/>
+        </w:rPr>
+      </w:pPr>
+      <w:proofErr w:type="spellStart"/>
+      <w:r>
+        <w:rPr>
+          <w:rFonts w:hint="eastAsia"/>
+          <w:sz w:val="22"/>
+        </w:rPr>
+        <w:t>GameObject.</w:t>
+      </w:r>
+      <w:r>
+        <w:rPr>
+          <w:sz w:val="22"/>
+        </w:rPr>
+        <w:t>SetActive</w:t>
+      </w:r>
+      <w:proofErr w:type="spellEnd"/>
+      <w:r>
+        <w:rPr>
+          <w:rFonts w:hint="eastAsia"/>
+          <w:sz w:val="22"/>
+        </w:rPr>
+        <w:t>(false) 应该等脚本里的代码都执行好再调用。</w:t>
+      </w:r>
     </w:p>
     <w:sectPr>
       <w:pgSz w:w="11906" w:h="16838"/>
@@ -302,6 +787,103 @@
     </w:sectPr>
   </w:body>
 </w:document>
+</file>
+
+<file path=word/numbering.xml><?xml version="1.0" encoding="utf-8"?>
+<w:numbering xmlns:wpc="http://schemas.microsoft.com/office/word/2010/wordprocessingCanvas" xmlns:cx="http://schemas.microsoft.com/office/drawing/2014/chartex" xmlns:cx1="http://schemas.microsoft.com/office/drawing/2015/9/8/chartex" xmlns:cx2="http://schemas.microsoft.com/office/drawing/2015/10/21/chartex" xmlns:cx3="http://schemas.microsoft.com/office/drawing/2016/5/9/chartex" xmlns:cx4="http://schemas.microsoft.com/office/drawing/2016/5/10/chartex" xmlns:cx5="http://schemas.microsoft.com/office/drawing/2016/5/11/chartex" xmlns:cx6="http://schemas.microsoft.com/office/drawing/2016/5/12/chartex" xmlns:cx7="http://schemas.microsoft.com/office/drawing/2016/5/13/chartex" xmlns:cx8="http://schemas.microsoft.com/office/drawing/2016/5/14/chartex" xmlns:mc="http://schemas.openxmlformats.org/markup-compatibility/2006" xmlns:aink="http://schemas.microsoft.com/office/drawing/2016/ink" xmlns:am3d="http://schemas.microsoft.com/office/drawing/2017/model3d" xmlns:o="urn:schemas-microsoft-com:office:office" xmlns:r="http://schemas.openxmlformats.org/officeDocument/2006/relationships" xmlns:m="http://schemas.openxmlformats.org/officeDocument/2006/math" xmlns:v="urn:schemas-microsoft-com:vml" xmlns:wp14="http://schemas.microsoft.com/office/word/2010/wordprocessingDrawing" xmlns:wp="http://schemas.openxmlformats.org/drawingml/2006/wordprocessingDrawing" xmlns:w10="urn:schemas-microsoft-com:office:word" xmlns:w="http://schemas.openxmlformats.org/wordprocessingml/2006/main" xmlns:w14="http://schemas.microsoft.com/office/word/2010/wordml" xmlns:w15="http://schemas.microsoft.com/office/word/2012/wordml" xmlns:w16cid="http://schemas.microsoft.com/office/word/2016/wordml/cid" xmlns:w16se="http://schemas.microsoft.com/office/word/2015/wordml/symex" xmlns:wpg="http://schemas.microsoft.com/office/word/2010/wordprocessingGroup" xmlns:wpi="http://schemas.microsoft.com/office/word/2010/wordprocessingInk" xmlns:wne="http://schemas.microsoft.com/office/word/2006/wordml" xmlns:wps="http://schemas.microsoft.com/office/word/2010/wordprocessingShape" mc:Ignorable="w14 w15 w16se w16cid wp14">
+  <w:abstractNum w:abstractNumId="0" w15:restartNumberingAfterBreak="0">
+    <w:nsid w:val="39106A55"/>
+    <w:multiLevelType w:val="hybridMultilevel"/>
+    <w:tmpl w:val="A92A3F1C"/>
+    <w:lvl w:ilvl="0" w:tplc="7D8C0246">
+      <w:start w:val="1"/>
+      <w:numFmt w:val="decimal"/>
+      <w:lvlText w:val="%1."/>
+      <w:lvlJc w:val="left"/>
+      <w:pPr>
+        <w:ind w:left="360" w:hanging="360"/>
+      </w:pPr>
+      <w:rPr>
+        <w:rFonts w:hint="default"/>
+      </w:rPr>
+    </w:lvl>
+    <w:lvl w:ilvl="1" w:tplc="04090019" w:tentative="1">
+      <w:start w:val="1"/>
+      <w:numFmt w:val="lowerLetter"/>
+      <w:lvlText w:val="%2)"/>
+      <w:lvlJc w:val="left"/>
+      <w:pPr>
+        <w:ind w:left="840" w:hanging="420"/>
+      </w:pPr>
+    </w:lvl>
+    <w:lvl w:ilvl="2" w:tplc="0409001B" w:tentative="1">
+      <w:start w:val="1"/>
+      <w:numFmt w:val="lowerRoman"/>
+      <w:lvlText w:val="%3."/>
+      <w:lvlJc w:val="right"/>
+      <w:pPr>
+        <w:ind w:left="1260" w:hanging="420"/>
+      </w:pPr>
+    </w:lvl>
+    <w:lvl w:ilvl="3" w:tplc="0409000F" w:tentative="1">
+      <w:start w:val="1"/>
+      <w:numFmt w:val="decimal"/>
+      <w:lvlText w:val="%4."/>
+      <w:lvlJc w:val="left"/>
+      <w:pPr>
+        <w:ind w:left="1680" w:hanging="420"/>
+      </w:pPr>
+    </w:lvl>
+    <w:lvl w:ilvl="4" w:tplc="04090019" w:tentative="1">
+      <w:start w:val="1"/>
+      <w:numFmt w:val="lowerLetter"/>
+      <w:lvlText w:val="%5)"/>
+      <w:lvlJc w:val="left"/>
+      <w:pPr>
+        <w:ind w:left="2100" w:hanging="420"/>
+      </w:pPr>
+    </w:lvl>
+    <w:lvl w:ilvl="5" w:tplc="0409001B" w:tentative="1">
+      <w:start w:val="1"/>
+      <w:numFmt w:val="lowerRoman"/>
+      <w:lvlText w:val="%6."/>
+      <w:lvlJc w:val="right"/>
+      <w:pPr>
+        <w:ind w:left="2520" w:hanging="420"/>
+      </w:pPr>
+    </w:lvl>
+    <w:lvl w:ilvl="6" w:tplc="0409000F" w:tentative="1">
+      <w:start w:val="1"/>
+      <w:numFmt w:val="decimal"/>
+      <w:lvlText w:val="%7."/>
+      <w:lvlJc w:val="left"/>
+      <w:pPr>
+        <w:ind w:left="2940" w:hanging="420"/>
+      </w:pPr>
+    </w:lvl>
+    <w:lvl w:ilvl="7" w:tplc="04090019" w:tentative="1">
+      <w:start w:val="1"/>
+      <w:numFmt w:val="lowerLetter"/>
+      <w:lvlText w:val="%8)"/>
+      <w:lvlJc w:val="left"/>
+      <w:pPr>
+        <w:ind w:left="3360" w:hanging="420"/>
+      </w:pPr>
+    </w:lvl>
+    <w:lvl w:ilvl="8" w:tplc="0409001B" w:tentative="1">
+      <w:start w:val="1"/>
+      <w:numFmt w:val="lowerRoman"/>
+      <w:lvlText w:val="%9."/>
+      <w:lvlJc w:val="right"/>
+      <w:pPr>
+        <w:ind w:left="3780" w:hanging="420"/>
+      </w:pPr>
+    </w:lvl>
+  </w:abstractNum>
+  <w:num w:numId="1">
+    <w:abstractNumId w:val="0"/>
+  </w:num>
+</w:numbering>
 </file>
 
 <file path=word/styles.xml><?xml version="1.0" encoding="utf-8"?>
@@ -703,6 +1285,28 @@
       <w:jc w:val="both"/>
     </w:pPr>
   </w:style>
+  <w:style w:type="paragraph" w:styleId="1">
+    <w:name w:val="heading 1"/>
+    <w:basedOn w:val="a"/>
+    <w:next w:val="a"/>
+    <w:link w:val="10"/>
+    <w:uiPriority w:val="9"/>
+    <w:qFormat/>
+    <w:rsid w:val="00BE5807"/>
+    <w:pPr>
+      <w:keepNext/>
+      <w:keepLines/>
+      <w:spacing w:before="340" w:after="330" w:line="578" w:lineRule="auto"/>
+      <w:outlineLvl w:val="0"/>
+    </w:pPr>
+    <w:rPr>
+      <w:b/>
+      <w:bCs/>
+      <w:kern w:val="44"/>
+      <w:sz w:val="44"/>
+      <w:szCs w:val="44"/>
+    </w:rPr>
+  </w:style>
   <w:style w:type="paragraph" w:styleId="2">
     <w:name w:val="heading 2"/>
     <w:basedOn w:val="a"/>
@@ -787,6 +1391,30 @@
       <w:sz w:val="32"/>
       <w:szCs w:val="32"/>
     </w:rPr>
+  </w:style>
+  <w:style w:type="character" w:customStyle="1" w:styleId="10">
+    <w:name w:val="标题 1 字符"/>
+    <w:basedOn w:val="a0"/>
+    <w:link w:val="1"/>
+    <w:uiPriority w:val="9"/>
+    <w:rsid w:val="00BE5807"/>
+    <w:rPr>
+      <w:b/>
+      <w:bCs/>
+      <w:kern w:val="44"/>
+      <w:sz w:val="44"/>
+      <w:szCs w:val="44"/>
+    </w:rPr>
+  </w:style>
+  <w:style w:type="paragraph" w:styleId="a5">
+    <w:name w:val="List Paragraph"/>
+    <w:basedOn w:val="a"/>
+    <w:uiPriority w:val="34"/>
+    <w:qFormat/>
+    <w:rsid w:val="00834D99"/>
+    <w:pPr>
+      <w:ind w:firstLineChars="200" w:firstLine="420"/>
+    </w:pPr>
   </w:style>
 </w:styles>
 </file>

</xml_diff>

<commit_message>
Problem with Network syncing finished
</commit_message>
<xml_diff>
--- a/docs/开发日志.docx
+++ b/docs/开发日志.docx
@@ -5,9 +5,6 @@
     <w:p>
       <w:pPr>
         <w:pStyle w:val="2"/>
-        <w:rPr>
-          <w:rFonts w:hint="eastAsia"/>
-        </w:rPr>
       </w:pPr>
       <w:r>
         <w:rPr>
@@ -316,7 +313,6 @@
       <w:pPr>
         <w:pStyle w:val="2"/>
         <w:rPr>
-          <w:rFonts w:hint="eastAsia"/>
           <w:noProof/>
         </w:rPr>
       </w:pPr>
@@ -498,31 +494,7 @@
     </w:p>
     <w:p>
       <w:pPr>
-        <w:rPr>
-          <w:sz w:val="22"/>
-        </w:rPr>
-      </w:pPr>
-    </w:p>
-    <w:p>
-      <w:pPr>
-        <w:rPr>
-          <w:sz w:val="22"/>
-        </w:rPr>
-      </w:pPr>
-    </w:p>
-    <w:p>
-      <w:pPr>
-        <w:rPr>
-          <w:sz w:val="22"/>
-        </w:rPr>
-      </w:pPr>
-    </w:p>
-    <w:p>
-      <w:pPr>
         <w:pStyle w:val="2"/>
-        <w:rPr>
-          <w:rFonts w:hint="eastAsia"/>
-        </w:rPr>
       </w:pPr>
       <w:r>
         <w:rPr>
@@ -533,8 +505,6 @@
       <w:r>
         <w:t>018.1.21</w:t>
       </w:r>
-      <w:bookmarkStart w:id="0" w:name="_GoBack"/>
-      <w:bookmarkEnd w:id="0"/>
     </w:p>
     <w:p>
       <w:pPr>
@@ -752,7 +722,6 @@
         </w:numPr>
         <w:ind w:firstLineChars="0"/>
         <w:rPr>
-          <w:rFonts w:hint="eastAsia"/>
           <w:sz w:val="22"/>
         </w:rPr>
       </w:pPr>
@@ -778,6 +747,1483 @@
         </w:rPr>
         <w:t>(false) 应该等脚本里的代码都执行好再调用。</w:t>
       </w:r>
+    </w:p>
+    <w:p>
+      <w:pPr>
+        <w:rPr>
+          <w:sz w:val="22"/>
+        </w:rPr>
+      </w:pPr>
+    </w:p>
+    <w:p>
+      <w:pPr>
+        <w:pStyle w:val="2"/>
+      </w:pPr>
+      <w:r>
+        <w:rPr>
+          <w:rFonts w:hint="eastAsia"/>
+        </w:rPr>
+        <w:t>2</w:t>
+      </w:r>
+      <w:r>
+        <w:t>018.1.22</w:t>
+      </w:r>
+    </w:p>
+    <w:p>
+      <w:pPr>
+        <w:rPr>
+          <w:sz w:val="22"/>
+        </w:rPr>
+      </w:pPr>
+      <w:r>
+        <w:rPr>
+          <w:rFonts w:hint="eastAsia"/>
+          <w:sz w:val="22"/>
+        </w:rPr>
+        <w:t>1</w:t>
+      </w:r>
+      <w:r>
+        <w:rPr>
+          <w:sz w:val="22"/>
+        </w:rPr>
+        <w:t>.</w:t>
+      </w:r>
+      <w:r>
+        <w:rPr>
+          <w:sz w:val="22"/>
+        </w:rPr>
+        <w:tab/>
+      </w:r>
+      <w:r>
+        <w:rPr>
+          <w:rFonts w:hint="eastAsia"/>
+          <w:sz w:val="22"/>
+        </w:rPr>
+        <w:t>地图的Texture的大小可以调的比较大，这样不会在地图中出现太多重复的模式，看着更加舒服，猜测也可以提高性能。</w:t>
+      </w:r>
+    </w:p>
+    <w:p>
+      <w:pPr>
+        <w:rPr>
+          <w:sz w:val="22"/>
+        </w:rPr>
+      </w:pPr>
+      <w:r>
+        <w:rPr>
+          <w:sz w:val="22"/>
+        </w:rPr>
+        <w:t>2.</w:t>
+      </w:r>
+      <w:r>
+        <w:rPr>
+          <w:sz w:val="22"/>
+        </w:rPr>
+        <w:tab/>
+      </w:r>
+      <w:r>
+        <w:rPr>
+          <w:rFonts w:hint="eastAsia"/>
+          <w:sz w:val="22"/>
+        </w:rPr>
+        <w:t>考虑在主场景中，需要客户端把自己的指令发送给</w:t>
+      </w:r>
+      <w:r>
+        <w:rPr>
+          <w:rFonts w:hint="eastAsia"/>
+          <w:sz w:val="22"/>
+        </w:rPr>
+        <w:t>游戏</w:t>
+      </w:r>
+      <w:r>
+        <w:rPr>
+          <w:rFonts w:hint="eastAsia"/>
+          <w:sz w:val="22"/>
+        </w:rPr>
+        <w:t>服务器，但是如果</w:t>
+      </w:r>
+      <w:r>
+        <w:rPr>
+          <w:rFonts w:hint="eastAsia"/>
+          <w:sz w:val="22"/>
+        </w:rPr>
+        <w:t>使用</w:t>
+      </w:r>
+      <w:proofErr w:type="spellStart"/>
+      <w:r>
+        <w:rPr>
+          <w:rFonts w:hint="eastAsia"/>
+          <w:sz w:val="22"/>
+        </w:rPr>
+        <w:t>PhotonServer</w:t>
+      </w:r>
+      <w:proofErr w:type="spellEnd"/>
+      <w:r>
+        <w:rPr>
+          <w:sz w:val="22"/>
+        </w:rPr>
+        <w:t xml:space="preserve"> </w:t>
+      </w:r>
+      <w:r>
+        <w:rPr>
+          <w:rFonts w:hint="eastAsia"/>
+          <w:sz w:val="22"/>
+        </w:rPr>
+        <w:t>PUN进行传输指令，则每一帧指令都会传递给所有的客户端和游戏服务器，虽然可能并不会产生很大的影响，我仍然认为应该先尝试自己采用UDP连接，客户端仅仅把指令传给游戏服务器。于是我首先进行了一些尝试，用WPF窗体程序，上下两个文本框，上面的文本框里的文字实时通过</w:t>
+      </w:r>
+      <w:r>
+        <w:rPr>
+          <w:sz w:val="22"/>
+        </w:rPr>
+        <w:t>UDP</w:t>
+      </w:r>
+      <w:r>
+        <w:rPr>
+          <w:rFonts w:hint="eastAsia"/>
+          <w:sz w:val="22"/>
+        </w:rPr>
+        <w:t>发送给本机上的Server，然后下面的文本框取得Server接受到的文本串。</w:t>
+      </w:r>
+    </w:p>
+    <w:p>
+      <w:pPr>
+        <w:rPr>
+          <w:sz w:val="22"/>
+        </w:rPr>
+      </w:pPr>
+      <w:r>
+        <w:rPr>
+          <w:rFonts w:hint="eastAsia"/>
+          <w:sz w:val="22"/>
+        </w:rPr>
+        <w:lastRenderedPageBreak/>
+        <w:t>3</w:t>
+      </w:r>
+      <w:r>
+        <w:rPr>
+          <w:sz w:val="22"/>
+        </w:rPr>
+        <w:t>.</w:t>
+      </w:r>
+      <w:r>
+        <w:rPr>
+          <w:sz w:val="22"/>
+        </w:rPr>
+        <w:tab/>
+      </w:r>
+      <w:r>
+        <w:rPr>
+          <w:rFonts w:hint="eastAsia"/>
+          <w:sz w:val="22"/>
+        </w:rPr>
+        <w:t>这样子需要进行多线程，发送和接收都需要单独开一个线程，然后在Send之前/</w:t>
+      </w:r>
+      <w:r>
+        <w:rPr>
+          <w:sz w:val="22"/>
+        </w:rPr>
+        <w:t>Receive</w:t>
+      </w:r>
+      <w:r>
+        <w:rPr>
+          <w:rFonts w:hint="eastAsia"/>
+          <w:sz w:val="22"/>
+        </w:rPr>
+        <w:t>之后使用</w:t>
+      </w:r>
+      <w:proofErr w:type="spellStart"/>
+      <w:r>
+        <w:rPr>
+          <w:rFonts w:hint="eastAsia"/>
+          <w:sz w:val="22"/>
+        </w:rPr>
+        <w:t>t</w:t>
+      </w:r>
+      <w:r>
+        <w:rPr>
+          <w:sz w:val="22"/>
+        </w:rPr>
+        <w:t>his.Dispatcher</w:t>
+      </w:r>
+      <w:r>
+        <w:rPr>
+          <w:rFonts w:hint="eastAsia"/>
+          <w:sz w:val="22"/>
+        </w:rPr>
+        <w:t>.</w:t>
+      </w:r>
+      <w:r>
+        <w:rPr>
+          <w:sz w:val="22"/>
+        </w:rPr>
+        <w:t>Invoke</w:t>
+      </w:r>
+      <w:proofErr w:type="spellEnd"/>
+      <w:r>
+        <w:rPr>
+          <w:sz w:val="22"/>
+        </w:rPr>
+        <w:t>(Action</w:t>
+      </w:r>
+      <w:r>
+        <w:rPr>
+          <w:rFonts w:hint="eastAsia"/>
+          <w:sz w:val="22"/>
+        </w:rPr>
+        <w:t>)</w:t>
+      </w:r>
+      <w:r>
+        <w:rPr>
+          <w:sz w:val="22"/>
+        </w:rPr>
+        <w:t xml:space="preserve"> </w:t>
+      </w:r>
+      <w:r>
+        <w:rPr>
+          <w:rFonts w:hint="eastAsia"/>
+          <w:sz w:val="22"/>
+        </w:rPr>
+        <w:t>来</w:t>
+      </w:r>
+      <w:r>
+        <w:rPr>
+          <w:rFonts w:hint="eastAsia"/>
+          <w:sz w:val="22"/>
+        </w:rPr>
+        <w:t>在主线程（UI线程）里调用方法，对</w:t>
+      </w:r>
+      <w:proofErr w:type="spellStart"/>
+      <w:r>
+        <w:rPr>
+          <w:rFonts w:hint="eastAsia"/>
+          <w:sz w:val="22"/>
+        </w:rPr>
+        <w:t>TextBox</w:t>
+      </w:r>
+      <w:proofErr w:type="spellEnd"/>
+      <w:r>
+        <w:rPr>
+          <w:rFonts w:hint="eastAsia"/>
+          <w:sz w:val="22"/>
+        </w:rPr>
+        <w:t>进行更新。而且在Send</w:t>
+      </w:r>
+      <w:r>
+        <w:rPr>
+          <w:sz w:val="22"/>
+        </w:rPr>
+        <w:t>/Receive</w:t>
+      </w:r>
+      <w:r>
+        <w:rPr>
+          <w:rFonts w:hint="eastAsia"/>
+          <w:sz w:val="22"/>
+        </w:rPr>
+        <w:t>的死循环里要Sleep几十毫秒以上。否则会卡死。</w:t>
+      </w:r>
+    </w:p>
+    <w:p>
+      <w:pPr>
+        <w:rPr>
+          <w:sz w:val="22"/>
+        </w:rPr>
+      </w:pPr>
+      <w:r>
+        <w:rPr>
+          <w:rFonts w:hint="eastAsia"/>
+          <w:noProof/>
+          <w:sz w:val="22"/>
+        </w:rPr>
+        <w:drawing>
+          <wp:inline distT="0" distB="0" distL="0" distR="0" wp14:anchorId="12EF5E8A" wp14:editId="1073577E">
+            <wp:extent cx="5274310" cy="1367790"/>
+            <wp:effectExtent l="0" t="0" r="2540" b="3810"/>
+            <wp:docPr id="1" name="图片 1" descr="屏幕剪辑"/>
+            <wp:cNvGraphicFramePr>
+              <a:graphicFrameLocks xmlns:a="http://schemas.openxmlformats.org/drawingml/2006/main" noChangeAspect="1"/>
+            </wp:cNvGraphicFramePr>
+            <a:graphic xmlns:a="http://schemas.openxmlformats.org/drawingml/2006/main">
+              <a:graphicData uri="http://schemas.openxmlformats.org/drawingml/2006/picture">
+                <pic:pic xmlns:pic="http://schemas.openxmlformats.org/drawingml/2006/picture">
+                  <pic:nvPicPr>
+                    <pic:cNvPr id="1" name="904296.tmp"/>
+                    <pic:cNvPicPr/>
+                  </pic:nvPicPr>
+                  <pic:blipFill>
+                    <a:blip r:embed="rId5">
+                      <a:extLst>
+                        <a:ext uri="{28A0092B-C50C-407E-A947-70E740481C1C}">
+                          <a14:useLocalDpi xmlns:a14="http://schemas.microsoft.com/office/drawing/2010/main" val="0"/>
+                        </a:ext>
+                      </a:extLst>
+                    </a:blip>
+                    <a:stretch>
+                      <a:fillRect/>
+                    </a:stretch>
+                  </pic:blipFill>
+                  <pic:spPr>
+                    <a:xfrm>
+                      <a:off x="0" y="0"/>
+                      <a:ext cx="5274310" cy="1367790"/>
+                    </a:xfrm>
+                    <a:prstGeom prst="rect">
+                      <a:avLst/>
+                    </a:prstGeom>
+                  </pic:spPr>
+                </pic:pic>
+              </a:graphicData>
+            </a:graphic>
+          </wp:inline>
+        </w:drawing>
+      </w:r>
+    </w:p>
+    <w:p>
+      <w:pPr>
+        <w:pStyle w:val="2"/>
+      </w:pPr>
+      <w:r>
+        <w:rPr>
+          <w:rFonts w:hint="eastAsia"/>
+        </w:rPr>
+        <w:t>2</w:t>
+      </w:r>
+      <w:r>
+        <w:t>018.1.2</w:t>
+      </w:r>
+      <w:r>
+        <w:t>3</w:t>
+      </w:r>
+    </w:p>
+    <w:p>
+      <w:pPr>
+        <w:rPr>
+          <w:sz w:val="22"/>
+        </w:rPr>
+      </w:pPr>
+      <w:r>
+        <w:rPr>
+          <w:sz w:val="22"/>
+        </w:rPr>
+        <w:t>1.</w:t>
+      </w:r>
+      <w:r>
+        <w:rPr>
+          <w:sz w:val="22"/>
+        </w:rPr>
+        <w:tab/>
+      </w:r>
+      <w:r>
+        <w:rPr>
+          <w:rFonts w:hint="eastAsia"/>
+          <w:sz w:val="22"/>
+        </w:rPr>
+        <w:t>经过测试，</w:t>
+      </w:r>
+      <w:proofErr w:type="spellStart"/>
+      <w:r>
+        <w:rPr>
+          <w:rFonts w:hint="eastAsia"/>
+          <w:sz w:val="22"/>
+        </w:rPr>
+        <w:t>SetActive</w:t>
+      </w:r>
+      <w:proofErr w:type="spellEnd"/>
+      <w:r>
+        <w:rPr>
+          <w:sz w:val="22"/>
+        </w:rPr>
+        <w:t xml:space="preserve">(false) </w:t>
+      </w:r>
+      <w:r>
+        <w:rPr>
+          <w:rFonts w:hint="eastAsia"/>
+          <w:sz w:val="22"/>
+        </w:rPr>
+        <w:t>并不会让脚本失效。所以即使</w:t>
+      </w:r>
+      <w:proofErr w:type="spellStart"/>
+      <w:r>
+        <w:rPr>
+          <w:rFonts w:hint="eastAsia"/>
+          <w:sz w:val="22"/>
+        </w:rPr>
+        <w:t>SetActive</w:t>
+      </w:r>
+      <w:proofErr w:type="spellEnd"/>
+      <w:r>
+        <w:rPr>
+          <w:sz w:val="22"/>
+        </w:rPr>
+        <w:t>(false)</w:t>
+      </w:r>
+      <w:r>
+        <w:rPr>
+          <w:rFonts w:hint="eastAsia"/>
+          <w:sz w:val="22"/>
+        </w:rPr>
+        <w:t>之后，脚本里的代码仍然可执行，Update可能也不受影响</w:t>
+      </w:r>
+      <w:r>
+        <w:rPr>
+          <w:rFonts w:hint="eastAsia"/>
+          <w:sz w:val="22"/>
+        </w:rPr>
+        <w:t>（未测试）</w:t>
+      </w:r>
+      <w:r>
+        <w:rPr>
+          <w:rFonts w:hint="eastAsia"/>
+          <w:sz w:val="22"/>
+        </w:rPr>
+        <w:t>。</w:t>
+      </w:r>
+    </w:p>
+    <w:p>
+      <w:pPr>
+        <w:rPr>
+          <w:sz w:val="22"/>
+        </w:rPr>
+      </w:pPr>
+      <w:r>
+        <w:rPr>
+          <w:sz w:val="22"/>
+        </w:rPr>
+        <w:t>2.</w:t>
+      </w:r>
+      <w:r>
+        <w:rPr>
+          <w:sz w:val="22"/>
+        </w:rPr>
+        <w:tab/>
+      </w:r>
+      <w:r>
+        <w:rPr>
+          <w:rFonts w:hint="eastAsia"/>
+          <w:sz w:val="22"/>
+        </w:rPr>
+        <w:t>对于·UDP监听者，不一定会产生阻塞，可以使用</w:t>
+      </w:r>
+    </w:p>
+    <w:p>
+      <w:pPr>
+        <w:rPr>
+          <w:sz w:val="22"/>
+        </w:rPr>
+      </w:pPr>
+      <w:r>
+        <w:rPr>
+          <w:sz w:val="22"/>
+        </w:rPr>
+        <w:tab/>
+      </w:r>
+      <w:proofErr w:type="gramStart"/>
+      <w:r>
+        <w:rPr>
+          <w:rFonts w:hint="eastAsia"/>
+          <w:sz w:val="22"/>
+        </w:rPr>
+        <w:t>while</w:t>
+      </w:r>
+      <w:r>
+        <w:rPr>
+          <w:sz w:val="22"/>
+        </w:rPr>
+        <w:t>(</w:t>
+      </w:r>
+      <w:proofErr w:type="spellStart"/>
+      <w:proofErr w:type="gramEnd"/>
+      <w:r>
+        <w:rPr>
+          <w:sz w:val="22"/>
+        </w:rPr>
+        <w:t>udpListner.Available</w:t>
+      </w:r>
+      <w:proofErr w:type="spellEnd"/>
+      <w:r>
+        <w:rPr>
+          <w:sz w:val="22"/>
+        </w:rPr>
+        <w:t>&gt;0)</w:t>
+      </w:r>
+    </w:p>
+    <w:p>
+      <w:pPr>
+        <w:rPr>
+          <w:sz w:val="22"/>
+        </w:rPr>
+      </w:pPr>
+      <w:r>
+        <w:rPr>
+          <w:sz w:val="22"/>
+        </w:rPr>
+        <w:tab/>
+        <w:t>{</w:t>
+      </w:r>
+    </w:p>
+    <w:p>
+      <w:pPr>
+        <w:rPr>
+          <w:sz w:val="22"/>
+        </w:rPr>
+      </w:pPr>
+      <w:r>
+        <w:rPr>
+          <w:sz w:val="22"/>
+        </w:rPr>
+        <w:tab/>
+      </w:r>
+      <w:r>
+        <w:rPr>
+          <w:sz w:val="22"/>
+        </w:rPr>
+        <w:tab/>
+      </w:r>
+      <w:proofErr w:type="spellStart"/>
+      <w:r>
+        <w:rPr>
+          <w:sz w:val="22"/>
+        </w:rPr>
+        <w:t>udpListener.Receive</w:t>
+      </w:r>
+      <w:proofErr w:type="spellEnd"/>
+      <w:r>
+        <w:rPr>
+          <w:sz w:val="22"/>
+        </w:rPr>
+        <w:t xml:space="preserve">(ref </w:t>
+      </w:r>
+      <w:proofErr w:type="spellStart"/>
+      <w:r>
+        <w:rPr>
+          <w:sz w:val="22"/>
+        </w:rPr>
+        <w:t>endPoint</w:t>
+      </w:r>
+      <w:proofErr w:type="spellEnd"/>
+      <w:r>
+        <w:rPr>
+          <w:sz w:val="22"/>
+        </w:rPr>
+        <w:t>);</w:t>
+      </w:r>
+    </w:p>
+    <w:p>
+      <w:pPr>
+        <w:rPr>
+          <w:sz w:val="22"/>
+        </w:rPr>
+      </w:pPr>
+      <w:r>
+        <w:rPr>
+          <w:sz w:val="22"/>
+        </w:rPr>
+        <w:tab/>
+        <w:t>}</w:t>
+      </w:r>
+    </w:p>
+    <w:p>
+      <w:pPr>
+        <w:rPr>
+          <w:sz w:val="22"/>
+        </w:rPr>
+      </w:pPr>
+      <w:r>
+        <w:rPr>
+          <w:rFonts w:hint="eastAsia"/>
+          <w:sz w:val="22"/>
+        </w:rPr>
+        <w:t>的方法，表示在网络缓冲区有内容时进行读取，但是并没有考虑到如果有发送到其他端口的</w:t>
+      </w:r>
+      <w:proofErr w:type="spellStart"/>
+      <w:r>
+        <w:rPr>
+          <w:rFonts w:hint="eastAsia"/>
+          <w:sz w:val="22"/>
+        </w:rPr>
+        <w:t>Udp</w:t>
+      </w:r>
+      <w:proofErr w:type="spellEnd"/>
+      <w:r>
+        <w:rPr>
+          <w:rFonts w:hint="eastAsia"/>
+          <w:sz w:val="22"/>
+        </w:rPr>
+        <w:t>包是否会产生阻塞。（我猜测不会，因为</w:t>
+      </w:r>
+      <w:proofErr w:type="spellStart"/>
+      <w:r>
+        <w:rPr>
+          <w:rFonts w:hint="eastAsia"/>
+          <w:sz w:val="22"/>
+        </w:rPr>
+        <w:t>UdpClient</w:t>
+      </w:r>
+      <w:proofErr w:type="spellEnd"/>
+      <w:r>
+        <w:rPr>
+          <w:rFonts w:hint="eastAsia"/>
+          <w:sz w:val="22"/>
+        </w:rPr>
+        <w:t>已经绑定了一个端口，所以并不会管别的端口</w:t>
+      </w:r>
+      <w:r>
+        <w:rPr>
+          <w:sz w:val="22"/>
+        </w:rPr>
+        <w:t xml:space="preserve">, </w:t>
+      </w:r>
+      <w:r>
+        <w:rPr>
+          <w:rFonts w:hint="eastAsia"/>
+          <w:sz w:val="22"/>
+        </w:rPr>
+        <w:t>就是不太明白为什么还有一个ref</w:t>
+      </w:r>
+      <w:r>
+        <w:rPr>
+          <w:sz w:val="22"/>
+        </w:rPr>
+        <w:t xml:space="preserve"> </w:t>
+      </w:r>
+      <w:proofErr w:type="spellStart"/>
+      <w:r>
+        <w:rPr>
+          <w:rFonts w:hint="eastAsia"/>
+          <w:sz w:val="22"/>
+        </w:rPr>
+        <w:t>endPoint</w:t>
+      </w:r>
+      <w:proofErr w:type="spellEnd"/>
+      <w:r>
+        <w:rPr>
+          <w:rFonts w:hint="eastAsia"/>
+          <w:sz w:val="22"/>
+        </w:rPr>
+        <w:t>，可能表示的是发送方源端口）。</w:t>
+      </w:r>
+    </w:p>
+    <w:p>
+      <w:pPr>
+        <w:pStyle w:val="a5"/>
+        <w:numPr>
+          <w:ilvl w:val="0"/>
+          <w:numId w:val="1"/>
+        </w:numPr>
+        <w:ind w:firstLineChars="0"/>
+        <w:rPr>
+          <w:sz w:val="22"/>
+        </w:rPr>
+      </w:pPr>
+      <w:r>
+        <w:rPr>
+          <w:rFonts w:hint="eastAsia"/>
+          <w:sz w:val="22"/>
+        </w:rPr>
+        <w:t xml:space="preserve">使用UDP协议让客户端给服务器发送，制造两个类 </w:t>
+      </w:r>
+      <w:proofErr w:type="spellStart"/>
+      <w:r>
+        <w:rPr>
+          <w:rFonts w:hint="eastAsia"/>
+          <w:sz w:val="22"/>
+        </w:rPr>
+        <w:t>InstructionSender</w:t>
+      </w:r>
+      <w:proofErr w:type="spellEnd"/>
+      <w:r>
+        <w:rPr>
+          <w:rFonts w:hint="eastAsia"/>
+          <w:sz w:val="22"/>
+        </w:rPr>
+        <w:t>和</w:t>
+      </w:r>
+      <w:proofErr w:type="spellStart"/>
+      <w:r>
+        <w:rPr>
+          <w:rFonts w:hint="eastAsia"/>
+          <w:sz w:val="22"/>
+        </w:rPr>
+        <w:t>InstructionReceiver</w:t>
+      </w:r>
+      <w:proofErr w:type="spellEnd"/>
+      <w:r>
+        <w:rPr>
+          <w:sz w:val="22"/>
+        </w:rPr>
+        <w:t xml:space="preserve">, </w:t>
+      </w:r>
+      <w:r>
+        <w:rPr>
+          <w:rFonts w:hint="eastAsia"/>
+          <w:sz w:val="22"/>
+        </w:rPr>
+        <w:t>进行信息交互，然后服务器控制坦克，然后玩家坦克通过一个中间体和服务器同步，中间体（ref</w:t>
+      </w:r>
+      <w:r>
+        <w:rPr>
+          <w:rFonts w:hint="eastAsia"/>
+          <w:sz w:val="22"/>
+        </w:rPr>
+        <w:t>e</w:t>
+      </w:r>
+      <w:r>
+        <w:rPr>
+          <w:rFonts w:hint="eastAsia"/>
+          <w:sz w:val="22"/>
+        </w:rPr>
+        <w:t>rence）拥有</w:t>
+      </w:r>
+      <w:proofErr w:type="spellStart"/>
+      <w:r>
+        <w:rPr>
+          <w:rFonts w:hint="eastAsia"/>
+          <w:sz w:val="22"/>
+        </w:rPr>
+        <w:t>PhotonView</w:t>
+      </w:r>
+      <w:proofErr w:type="spellEnd"/>
+      <w:r>
+        <w:rPr>
+          <w:rFonts w:hint="eastAsia"/>
+          <w:sz w:val="22"/>
+        </w:rPr>
+        <w:t>。</w:t>
+      </w:r>
+    </w:p>
+    <w:p>
+      <w:pPr>
+        <w:pStyle w:val="2"/>
+      </w:pPr>
+      <w:r>
+        <w:t>2018.1.24</w:t>
+      </w:r>
+    </w:p>
+    <w:p>
+      <w:pPr>
+        <w:rPr>
+          <w:sz w:val="22"/>
+        </w:rPr>
+      </w:pPr>
+      <w:r>
+        <w:rPr>
+          <w:sz w:val="22"/>
+        </w:rPr>
+        <w:t>1.</w:t>
+      </w:r>
+      <w:r>
+        <w:rPr>
+          <w:sz w:val="22"/>
+        </w:rPr>
+        <w:tab/>
+      </w:r>
+      <w:r>
+        <w:rPr>
+          <w:rFonts w:hint="eastAsia"/>
+          <w:sz w:val="22"/>
+        </w:rPr>
+        <w:t>成功实现</w:t>
+      </w:r>
+      <w:proofErr w:type="spellStart"/>
+      <w:r>
+        <w:rPr>
+          <w:rFonts w:hint="eastAsia"/>
+          <w:sz w:val="22"/>
+        </w:rPr>
+        <w:t>InstructionSender</w:t>
+      </w:r>
+      <w:proofErr w:type="spellEnd"/>
+      <w:r>
+        <w:rPr>
+          <w:rFonts w:hint="eastAsia"/>
+          <w:sz w:val="22"/>
+        </w:rPr>
+        <w:t>，</w:t>
+      </w:r>
+      <w:proofErr w:type="spellStart"/>
+      <w:r>
+        <w:rPr>
+          <w:rFonts w:hint="eastAsia"/>
+          <w:sz w:val="22"/>
+        </w:rPr>
+        <w:t>I</w:t>
+      </w:r>
+      <w:r>
+        <w:rPr>
+          <w:sz w:val="22"/>
+        </w:rPr>
+        <w:t>nstructionReceiver</w:t>
+      </w:r>
+      <w:proofErr w:type="spellEnd"/>
+      <w:r>
+        <w:rPr>
+          <w:rFonts w:hint="eastAsia"/>
+          <w:sz w:val="22"/>
+        </w:rPr>
+        <w:t>两个类，用Instruction作为接口。</w:t>
+      </w:r>
+      <w:proofErr w:type="spellStart"/>
+      <w:r>
+        <w:rPr>
+          <w:rFonts w:hint="eastAsia"/>
+          <w:sz w:val="22"/>
+        </w:rPr>
+        <w:t>InstructionReceiver</w:t>
+      </w:r>
+      <w:proofErr w:type="spellEnd"/>
+      <w:r>
+        <w:rPr>
+          <w:rFonts w:hint="eastAsia"/>
+          <w:sz w:val="22"/>
+        </w:rPr>
+        <w:t>用一个数组保存各个Client的Instruction。注意在初始化的时候，必须先 Instruction</w:t>
+      </w:r>
+      <w:r>
+        <w:rPr>
+          <w:sz w:val="22"/>
+        </w:rPr>
+        <w:t xml:space="preserve">[] </w:t>
+      </w:r>
+      <w:proofErr w:type="spellStart"/>
+      <w:r>
+        <w:rPr>
+          <w:rFonts w:hint="eastAsia"/>
+          <w:sz w:val="22"/>
+        </w:rPr>
+        <w:t>ClientInstructions</w:t>
+      </w:r>
+      <w:proofErr w:type="spellEnd"/>
+      <w:r>
+        <w:rPr>
+          <w:sz w:val="22"/>
+        </w:rPr>
+        <w:t xml:space="preserve"> </w:t>
+      </w:r>
+      <w:r>
+        <w:rPr>
+          <w:rFonts w:hint="eastAsia"/>
+          <w:sz w:val="22"/>
+        </w:rPr>
+        <w:t>=</w:t>
+      </w:r>
+      <w:r>
+        <w:rPr>
+          <w:sz w:val="22"/>
+        </w:rPr>
+        <w:t xml:space="preserve"> </w:t>
+      </w:r>
+      <w:r>
+        <w:rPr>
+          <w:rFonts w:hint="eastAsia"/>
+          <w:sz w:val="22"/>
+        </w:rPr>
+        <w:t>new</w:t>
+      </w:r>
+      <w:r>
+        <w:rPr>
+          <w:sz w:val="22"/>
+        </w:rPr>
+        <w:t xml:space="preserve"> </w:t>
+      </w:r>
+      <w:r>
+        <w:rPr>
+          <w:rFonts w:hint="eastAsia"/>
+          <w:sz w:val="22"/>
+        </w:rPr>
+        <w:t>Instruction</w:t>
+      </w:r>
+      <w:r>
+        <w:rPr>
+          <w:sz w:val="22"/>
+        </w:rPr>
+        <w:t>[</w:t>
+      </w:r>
+      <w:proofErr w:type="spellStart"/>
+      <w:r>
+        <w:rPr>
+          <w:sz w:val="22"/>
+        </w:rPr>
+        <w:t>PlayerNum</w:t>
+      </w:r>
+      <w:proofErr w:type="spellEnd"/>
+      <w:r>
+        <w:rPr>
+          <w:sz w:val="22"/>
+        </w:rPr>
+        <w:t xml:space="preserve">] </w:t>
+      </w:r>
+    </w:p>
+    <w:p>
+      <w:pPr>
+        <w:rPr>
+          <w:sz w:val="22"/>
+        </w:rPr>
+      </w:pPr>
+      <w:r>
+        <w:rPr>
+          <w:rFonts w:hint="eastAsia"/>
+          <w:sz w:val="22"/>
+        </w:rPr>
+        <w:t xml:space="preserve">还得在for循环里 </w:t>
+      </w:r>
+    </w:p>
+    <w:p>
+      <w:pPr>
+        <w:rPr>
+          <w:sz w:val="22"/>
+        </w:rPr>
+      </w:pPr>
+      <w:r>
+        <w:rPr>
+          <w:sz w:val="22"/>
+        </w:rPr>
+        <w:tab/>
+      </w:r>
+      <w:proofErr w:type="gramStart"/>
+      <w:r>
+        <w:rPr>
+          <w:rFonts w:hint="eastAsia"/>
+          <w:sz w:val="22"/>
+        </w:rPr>
+        <w:t>for</w:t>
+      </w:r>
+      <w:r>
+        <w:rPr>
+          <w:sz w:val="22"/>
+        </w:rPr>
+        <w:t>(</w:t>
+      </w:r>
+      <w:proofErr w:type="spellStart"/>
+      <w:proofErr w:type="gramEnd"/>
+      <w:r>
+        <w:rPr>
+          <w:sz w:val="22"/>
+        </w:rPr>
+        <w:t>int</w:t>
+      </w:r>
+      <w:proofErr w:type="spellEnd"/>
+      <w:r>
+        <w:rPr>
+          <w:sz w:val="22"/>
+        </w:rPr>
+        <w:t xml:space="preserve"> </w:t>
+      </w:r>
+      <w:proofErr w:type="spellStart"/>
+      <w:r>
+        <w:rPr>
+          <w:sz w:val="22"/>
+        </w:rPr>
+        <w:t>i</w:t>
+      </w:r>
+      <w:proofErr w:type="spellEnd"/>
+      <w:r>
+        <w:rPr>
+          <w:sz w:val="22"/>
+        </w:rPr>
+        <w:t xml:space="preserve"> = 0; </w:t>
+      </w:r>
+      <w:proofErr w:type="spellStart"/>
+      <w:r>
+        <w:rPr>
+          <w:sz w:val="22"/>
+        </w:rPr>
+        <w:t>i</w:t>
+      </w:r>
+      <w:proofErr w:type="spellEnd"/>
+      <w:r>
+        <w:rPr>
+          <w:sz w:val="22"/>
+        </w:rPr>
+        <w:t xml:space="preserve">&lt; </w:t>
+      </w:r>
+      <w:proofErr w:type="spellStart"/>
+      <w:r>
+        <w:rPr>
+          <w:sz w:val="22"/>
+        </w:rPr>
+        <w:t>ClientInstructioins.Length</w:t>
+      </w:r>
+      <w:proofErr w:type="spellEnd"/>
+      <w:r>
+        <w:rPr>
+          <w:sz w:val="22"/>
+        </w:rPr>
+        <w:t xml:space="preserve">; </w:t>
+      </w:r>
+      <w:proofErr w:type="spellStart"/>
+      <w:r>
+        <w:rPr>
+          <w:sz w:val="22"/>
+        </w:rPr>
+        <w:t>i</w:t>
+      </w:r>
+      <w:proofErr w:type="spellEnd"/>
+      <w:r>
+        <w:rPr>
+          <w:sz w:val="22"/>
+        </w:rPr>
+        <w:t>++)</w:t>
+      </w:r>
+    </w:p>
+    <w:p>
+      <w:pPr>
+        <w:rPr>
+          <w:sz w:val="22"/>
+        </w:rPr>
+      </w:pPr>
+      <w:r>
+        <w:rPr>
+          <w:sz w:val="22"/>
+        </w:rPr>
+        <w:tab/>
+        <w:t>{</w:t>
+      </w:r>
+    </w:p>
+    <w:p>
+      <w:pPr>
+        <w:rPr>
+          <w:rFonts w:hint="eastAsia"/>
+          <w:sz w:val="22"/>
+        </w:rPr>
+      </w:pPr>
+      <w:r>
+        <w:rPr>
+          <w:sz w:val="22"/>
+        </w:rPr>
+        <w:tab/>
+      </w:r>
+      <w:r>
+        <w:rPr>
+          <w:sz w:val="22"/>
+        </w:rPr>
+        <w:tab/>
+      </w:r>
+      <w:proofErr w:type="spellStart"/>
+      <w:r>
+        <w:rPr>
+          <w:sz w:val="22"/>
+        </w:rPr>
+        <w:t>ClientInstructions</w:t>
+      </w:r>
+      <w:proofErr w:type="spellEnd"/>
+      <w:r>
+        <w:rPr>
+          <w:sz w:val="22"/>
+        </w:rPr>
+        <w:t>[</w:t>
+      </w:r>
+      <w:proofErr w:type="spellStart"/>
+      <w:r>
+        <w:rPr>
+          <w:sz w:val="22"/>
+        </w:rPr>
+        <w:t>i</w:t>
+      </w:r>
+      <w:proofErr w:type="spellEnd"/>
+      <w:r>
+        <w:rPr>
+          <w:sz w:val="22"/>
+        </w:rPr>
+        <w:t xml:space="preserve">] = new </w:t>
+      </w:r>
+      <w:proofErr w:type="gramStart"/>
+      <w:r>
+        <w:rPr>
+          <w:sz w:val="22"/>
+        </w:rPr>
+        <w:t>Instruction(</w:t>
+      </w:r>
+      <w:proofErr w:type="gramEnd"/>
+      <w:r>
+        <w:rPr>
+          <w:sz w:val="22"/>
+        </w:rPr>
+        <w:t>);</w:t>
+      </w:r>
+    </w:p>
+    <w:p>
+      <w:pPr>
+        <w:rPr>
+          <w:sz w:val="22"/>
+        </w:rPr>
+      </w:pPr>
+      <w:r>
+        <w:rPr>
+          <w:sz w:val="22"/>
+        </w:rPr>
+        <w:tab/>
+        <w:t>}</w:t>
+      </w:r>
+    </w:p>
+    <w:p>
+      <w:pPr>
+        <w:rPr>
+          <w:sz w:val="22"/>
+        </w:rPr>
+      </w:pPr>
+      <w:r>
+        <w:rPr>
+          <w:rFonts w:hint="eastAsia"/>
+          <w:sz w:val="22"/>
+        </w:rPr>
+        <w:t>否则取数组元素后还是会产生</w:t>
+      </w:r>
+      <w:proofErr w:type="spellStart"/>
+      <w:r>
+        <w:rPr>
+          <w:rFonts w:hint="eastAsia"/>
+          <w:sz w:val="22"/>
+        </w:rPr>
+        <w:t>NullPointerException</w:t>
+      </w:r>
+      <w:proofErr w:type="spellEnd"/>
+      <w:r>
+        <w:rPr>
+          <w:rFonts w:hint="eastAsia"/>
+          <w:sz w:val="22"/>
+        </w:rPr>
+        <w:t>。</w:t>
+      </w:r>
+    </w:p>
+    <w:p>
+      <w:pPr>
+        <w:rPr>
+          <w:sz w:val="22"/>
+        </w:rPr>
+      </w:pPr>
+      <w:r>
+        <w:rPr>
+          <w:sz w:val="22"/>
+        </w:rPr>
+        <w:t>2.</w:t>
+      </w:r>
+      <w:r>
+        <w:rPr>
+          <w:sz w:val="22"/>
+        </w:rPr>
+        <w:tab/>
+      </w:r>
+      <w:r>
+        <w:rPr>
+          <w:rFonts w:hint="eastAsia"/>
+          <w:sz w:val="22"/>
+        </w:rPr>
+        <w:t>服务器在所有客户端的场景加载完毕后(</w:t>
+      </w:r>
+      <w:proofErr w:type="spellStart"/>
+      <w:r>
+        <w:rPr>
+          <w:sz w:val="22"/>
+        </w:rPr>
+        <w:t>MainGameLoader</w:t>
+      </w:r>
+      <w:proofErr w:type="spellEnd"/>
+      <w:r>
+        <w:rPr>
+          <w:rFonts w:hint="eastAsia"/>
+          <w:sz w:val="22"/>
+        </w:rPr>
+        <w:t>的Start函数结尾会进行RPC调用</w:t>
+      </w:r>
+      <w:r>
+        <w:rPr>
+          <w:sz w:val="22"/>
+        </w:rPr>
+        <w:t>)</w:t>
+      </w:r>
+      <w:r>
+        <w:rPr>
+          <w:rFonts w:hint="eastAsia"/>
+          <w:sz w:val="22"/>
+        </w:rPr>
+        <w:t>，</w:t>
+      </w:r>
+      <w:r>
+        <w:rPr>
+          <w:rFonts w:hint="eastAsia"/>
+          <w:sz w:val="22"/>
+        </w:rPr>
+        <w:t>会用RPC调用把 player序号（座位号）-</w:t>
+      </w:r>
+      <w:r>
+        <w:rPr>
+          <w:sz w:val="22"/>
+        </w:rPr>
+        <w:t xml:space="preserve"> </w:t>
+      </w:r>
+      <w:proofErr w:type="spellStart"/>
+      <w:r>
+        <w:rPr>
+          <w:rFonts w:hint="eastAsia"/>
+          <w:sz w:val="22"/>
+        </w:rPr>
+        <w:t>playerID</w:t>
+      </w:r>
+      <w:proofErr w:type="spellEnd"/>
+      <w:r>
+        <w:rPr>
+          <w:rFonts w:hint="eastAsia"/>
+          <w:sz w:val="22"/>
+        </w:rPr>
+        <w:t>的对应表发送给客户端，客户端根据该表进行Tank和Reference的绑定。tank在一开始就根据玩家数目生成在</w:t>
+      </w:r>
+      <w:r>
+        <w:rPr>
+          <w:rFonts w:hint="eastAsia"/>
+          <w:sz w:val="22"/>
+        </w:rPr>
+        <w:lastRenderedPageBreak/>
+        <w:t>出生点。</w:t>
+      </w:r>
+    </w:p>
+    <w:p>
+      <w:pPr>
+        <w:rPr>
+          <w:sz w:val="22"/>
+        </w:rPr>
+      </w:pPr>
+    </w:p>
+    <w:p>
+      <w:pPr>
+        <w:pStyle w:val="2"/>
+      </w:pPr>
+      <w:r>
+        <w:rPr>
+          <w:rFonts w:hint="eastAsia"/>
+        </w:rPr>
+        <w:t>2</w:t>
+      </w:r>
+      <w:r>
+        <w:t>018.1.25</w:t>
+      </w:r>
+    </w:p>
+    <w:p>
+      <w:pPr>
+        <w:ind w:left="220" w:hangingChars="100" w:hanging="220"/>
+        <w:rPr>
+          <w:sz w:val="22"/>
+        </w:rPr>
+      </w:pPr>
+      <w:r>
+        <w:rPr>
+          <w:sz w:val="22"/>
+        </w:rPr>
+        <w:t>1.</w:t>
+      </w:r>
+      <w:r>
+        <w:rPr>
+          <w:sz w:val="22"/>
+        </w:rPr>
+        <w:tab/>
+      </w:r>
+      <w:r>
+        <w:rPr>
+          <w:rFonts w:hint="eastAsia"/>
+          <w:sz w:val="22"/>
+        </w:rPr>
+        <w:t>依然遇到了卡顿问题，我把PUN升级了，发现要注意</w:t>
+      </w:r>
+      <w:proofErr w:type="spellStart"/>
+      <w:r>
+        <w:rPr>
+          <w:rFonts w:hint="eastAsia"/>
+          <w:sz w:val="22"/>
+        </w:rPr>
+        <w:t>autojoinLobby</w:t>
+      </w:r>
+      <w:proofErr w:type="spellEnd"/>
+      <w:proofErr w:type="gramStart"/>
+      <w:r>
+        <w:rPr>
+          <w:sz w:val="22"/>
+        </w:rPr>
+        <w:t>’</w:t>
+      </w:r>
+      <w:proofErr w:type="gramEnd"/>
+      <w:r>
+        <w:rPr>
+          <w:rFonts w:hint="eastAsia"/>
+          <w:sz w:val="22"/>
+        </w:rPr>
+        <w:t>的设置在</w:t>
+      </w:r>
+      <w:proofErr w:type="spellStart"/>
+      <w:r>
+        <w:rPr>
+          <w:rFonts w:hint="eastAsia"/>
+          <w:sz w:val="22"/>
+        </w:rPr>
+        <w:t>PhotonServerSettings</w:t>
+      </w:r>
+      <w:proofErr w:type="spellEnd"/>
+      <w:r>
+        <w:rPr>
+          <w:rFonts w:hint="eastAsia"/>
+          <w:sz w:val="22"/>
+        </w:rPr>
+        <w:t>界面上设置好，否则不会自动加入大厅。</w:t>
+      </w:r>
+    </w:p>
+    <w:p>
+      <w:pPr>
+        <w:ind w:left="220" w:hangingChars="100" w:hanging="220"/>
+        <w:rPr>
+          <w:sz w:val="22"/>
+        </w:rPr>
+      </w:pPr>
+      <w:r>
+        <w:rPr>
+          <w:rFonts w:hint="eastAsia"/>
+          <w:sz w:val="22"/>
+        </w:rPr>
+        <w:t>2</w:t>
+      </w:r>
+      <w:r>
+        <w:rPr>
+          <w:sz w:val="22"/>
+        </w:rPr>
+        <w:t>.</w:t>
+      </w:r>
+      <w:r>
+        <w:rPr>
+          <w:sz w:val="22"/>
+        </w:rPr>
+        <w:tab/>
+      </w:r>
+      <w:r>
+        <w:rPr>
+          <w:rFonts w:hint="eastAsia"/>
+          <w:sz w:val="22"/>
+        </w:rPr>
+        <w:t>我发现</w:t>
+      </w:r>
+      <w:proofErr w:type="spellStart"/>
+      <w:r>
+        <w:rPr>
+          <w:rFonts w:hint="eastAsia"/>
+          <w:sz w:val="22"/>
+        </w:rPr>
+        <w:t>PhotonNetwork</w:t>
+      </w:r>
+      <w:r>
+        <w:rPr>
+          <w:sz w:val="22"/>
+        </w:rPr>
+        <w:t>.SendRate</w:t>
+      </w:r>
+      <w:proofErr w:type="spellEnd"/>
+      <w:r>
+        <w:rPr>
+          <w:sz w:val="22"/>
+        </w:rPr>
+        <w:t xml:space="preserve"> </w:t>
+      </w:r>
+      <w:r>
+        <w:rPr>
+          <w:rFonts w:hint="eastAsia"/>
+          <w:sz w:val="22"/>
+        </w:rPr>
+        <w:t>和</w:t>
+      </w:r>
+      <w:proofErr w:type="spellStart"/>
+      <w:r>
+        <w:rPr>
+          <w:rFonts w:hint="eastAsia"/>
+          <w:sz w:val="22"/>
+        </w:rPr>
+        <w:t>PhotonNetwork</w:t>
+      </w:r>
+      <w:r>
+        <w:rPr>
+          <w:sz w:val="22"/>
+        </w:rPr>
+        <w:t>.SendRateOnSerialize</w:t>
+      </w:r>
+      <w:proofErr w:type="spellEnd"/>
+      <w:r>
+        <w:rPr>
+          <w:rFonts w:hint="eastAsia"/>
+          <w:sz w:val="22"/>
+        </w:rPr>
+        <w:t>是可以改的。。分别改到9</w:t>
+      </w:r>
+      <w:r>
+        <w:rPr>
+          <w:sz w:val="22"/>
+        </w:rPr>
+        <w:t>0</w:t>
+      </w:r>
+      <w:r>
+        <w:rPr>
+          <w:rFonts w:hint="eastAsia"/>
+          <w:sz w:val="22"/>
+        </w:rPr>
+        <w:t>和3</w:t>
+      </w:r>
+      <w:r>
+        <w:rPr>
+          <w:sz w:val="22"/>
+        </w:rPr>
+        <w:t>0</w:t>
+      </w:r>
+      <w:r>
+        <w:rPr>
+          <w:rFonts w:hint="eastAsia"/>
+          <w:sz w:val="22"/>
+        </w:rPr>
+        <w:t>卡顿大幅缓解已经可以接受。</w:t>
+      </w:r>
+    </w:p>
+    <w:p>
+      <w:pPr>
+        <w:ind w:left="220" w:hangingChars="100" w:hanging="220"/>
+        <w:rPr>
+          <w:rFonts w:hint="eastAsia"/>
+          <w:sz w:val="22"/>
+        </w:rPr>
+      </w:pPr>
+      <w:r>
+        <w:rPr>
+          <w:rFonts w:hint="eastAsia"/>
+          <w:sz w:val="22"/>
+        </w:rPr>
+        <w:t>3</w:t>
+      </w:r>
+      <w:r>
+        <w:rPr>
+          <w:sz w:val="22"/>
+        </w:rPr>
+        <w:t>.</w:t>
+      </w:r>
+      <w:r>
+        <w:rPr>
+          <w:sz w:val="22"/>
+        </w:rPr>
+        <w:tab/>
+      </w:r>
+      <w:r>
+        <w:rPr>
+          <w:rFonts w:hint="eastAsia"/>
+          <w:sz w:val="22"/>
+        </w:rPr>
+        <w:t>如果要进一步优化流畅度，接下来的工作应该是修改PUN源码里面的Plugin里面的</w:t>
+      </w:r>
+      <w:proofErr w:type="spellStart"/>
+      <w:r>
+        <w:rPr>
+          <w:rFonts w:hint="eastAsia"/>
+          <w:sz w:val="22"/>
+        </w:rPr>
+        <w:t>TransformView</w:t>
+      </w:r>
+      <w:proofErr w:type="spellEnd"/>
+      <w:r>
+        <w:rPr>
+          <w:rFonts w:hint="eastAsia"/>
+          <w:sz w:val="22"/>
+        </w:rPr>
+        <w:t>中的内容，包含一些插值算法。</w:t>
+      </w:r>
+      <w:bookmarkStart w:id="0" w:name="_GoBack"/>
+      <w:bookmarkEnd w:id="0"/>
     </w:p>
     <w:sectPr>
       <w:pgSz w:w="11906" w:h="16838"/>
@@ -880,8 +2326,124 @@
       </w:pPr>
     </w:lvl>
   </w:abstractNum>
+  <w:abstractNum w:abstractNumId="1" w15:restartNumberingAfterBreak="0">
+    <w:nsid w:val="453F4B62"/>
+    <w:multiLevelType w:val="hybridMultilevel"/>
+    <w:tmpl w:val="55448E5A"/>
+    <w:lvl w:ilvl="0" w:tplc="04090001">
+      <w:start w:val="1"/>
+      <w:numFmt w:val="bullet"/>
+      <w:lvlText w:val=""/>
+      <w:lvlJc w:val="left"/>
+      <w:pPr>
+        <w:ind w:left="420" w:hanging="420"/>
+      </w:pPr>
+      <w:rPr>
+        <w:rFonts w:ascii="Wingdings" w:hAnsi="Wingdings" w:hint="default"/>
+      </w:rPr>
+    </w:lvl>
+    <w:lvl w:ilvl="1" w:tplc="04090003" w:tentative="1">
+      <w:start w:val="1"/>
+      <w:numFmt w:val="bullet"/>
+      <w:lvlText w:val=""/>
+      <w:lvlJc w:val="left"/>
+      <w:pPr>
+        <w:ind w:left="840" w:hanging="420"/>
+      </w:pPr>
+      <w:rPr>
+        <w:rFonts w:ascii="Wingdings" w:hAnsi="Wingdings" w:hint="default"/>
+      </w:rPr>
+    </w:lvl>
+    <w:lvl w:ilvl="2" w:tplc="04090005" w:tentative="1">
+      <w:start w:val="1"/>
+      <w:numFmt w:val="bullet"/>
+      <w:lvlText w:val=""/>
+      <w:lvlJc w:val="left"/>
+      <w:pPr>
+        <w:ind w:left="1260" w:hanging="420"/>
+      </w:pPr>
+      <w:rPr>
+        <w:rFonts w:ascii="Wingdings" w:hAnsi="Wingdings" w:hint="default"/>
+      </w:rPr>
+    </w:lvl>
+    <w:lvl w:ilvl="3" w:tplc="04090001" w:tentative="1">
+      <w:start w:val="1"/>
+      <w:numFmt w:val="bullet"/>
+      <w:lvlText w:val=""/>
+      <w:lvlJc w:val="left"/>
+      <w:pPr>
+        <w:ind w:left="1680" w:hanging="420"/>
+      </w:pPr>
+      <w:rPr>
+        <w:rFonts w:ascii="Wingdings" w:hAnsi="Wingdings" w:hint="default"/>
+      </w:rPr>
+    </w:lvl>
+    <w:lvl w:ilvl="4" w:tplc="04090003" w:tentative="1">
+      <w:start w:val="1"/>
+      <w:numFmt w:val="bullet"/>
+      <w:lvlText w:val=""/>
+      <w:lvlJc w:val="left"/>
+      <w:pPr>
+        <w:ind w:left="2100" w:hanging="420"/>
+      </w:pPr>
+      <w:rPr>
+        <w:rFonts w:ascii="Wingdings" w:hAnsi="Wingdings" w:hint="default"/>
+      </w:rPr>
+    </w:lvl>
+    <w:lvl w:ilvl="5" w:tplc="04090005" w:tentative="1">
+      <w:start w:val="1"/>
+      <w:numFmt w:val="bullet"/>
+      <w:lvlText w:val=""/>
+      <w:lvlJc w:val="left"/>
+      <w:pPr>
+        <w:ind w:left="2520" w:hanging="420"/>
+      </w:pPr>
+      <w:rPr>
+        <w:rFonts w:ascii="Wingdings" w:hAnsi="Wingdings" w:hint="default"/>
+      </w:rPr>
+    </w:lvl>
+    <w:lvl w:ilvl="6" w:tplc="04090001" w:tentative="1">
+      <w:start w:val="1"/>
+      <w:numFmt w:val="bullet"/>
+      <w:lvlText w:val=""/>
+      <w:lvlJc w:val="left"/>
+      <w:pPr>
+        <w:ind w:left="2940" w:hanging="420"/>
+      </w:pPr>
+      <w:rPr>
+        <w:rFonts w:ascii="Wingdings" w:hAnsi="Wingdings" w:hint="default"/>
+      </w:rPr>
+    </w:lvl>
+    <w:lvl w:ilvl="7" w:tplc="04090003" w:tentative="1">
+      <w:start w:val="1"/>
+      <w:numFmt w:val="bullet"/>
+      <w:lvlText w:val=""/>
+      <w:lvlJc w:val="left"/>
+      <w:pPr>
+        <w:ind w:left="3360" w:hanging="420"/>
+      </w:pPr>
+      <w:rPr>
+        <w:rFonts w:ascii="Wingdings" w:hAnsi="Wingdings" w:hint="default"/>
+      </w:rPr>
+    </w:lvl>
+    <w:lvl w:ilvl="8" w:tplc="04090005" w:tentative="1">
+      <w:start w:val="1"/>
+      <w:numFmt w:val="bullet"/>
+      <w:lvlText w:val=""/>
+      <w:lvlJc w:val="left"/>
+      <w:pPr>
+        <w:ind w:left="3780" w:hanging="420"/>
+      </w:pPr>
+      <w:rPr>
+        <w:rFonts w:ascii="Wingdings" w:hAnsi="Wingdings" w:hint="default"/>
+      </w:rPr>
+    </w:lvl>
+  </w:abstractNum>
   <w:num w:numId="1">
     <w:abstractNumId w:val="0"/>
+  </w:num>
+  <w:num w:numId="2">
+    <w:abstractNumId w:val="1"/>
   </w:num>
 </w:numbering>
 </file>

</xml_diff>